<commit_message>
#127 Sprint Planning Iteración2
</commit_message>
<xml_diff>
--- a/Source/Desarrollo/Sprint Plannings/Sprint_Panning2.CIT@MEDICA.21-11-2022.v0.1.docx
+++ b/Source/Desarrollo/Sprint Plannings/Sprint_Panning2.CIT@MEDICA.21-11-2022.v0.1.docx
@@ -1061,6 +1061,13 @@
                 <w:bCs/>
               </w:rPr>
             </w:pPr>
+            <w:r>
+              <w:rPr>
+                <w:b/>
+                <w:bCs/>
+              </w:rPr>
+              <w:t>V1.0</w:t>
+            </w:r>
           </w:p>
         </w:tc>
         <w:tc>
@@ -1068,7 +1075,11 @@
             <w:tcW w:w="1114" w:type="pct"/>
             <w:shd w:val="clear" w:color="auto" w:fill="EDEDED"/>
           </w:tcPr>
-          <w:p/>
+          <w:p>
+            <w:r>
+              <w:t>Todo el Equipo</w:t>
+            </w:r>
+          </w:p>
         </w:tc>
         <w:tc>
           <w:tcPr>
@@ -1082,6 +1093,12 @@
                 <w:rStyle w:val="SubtleEmphasis"/>
               </w:rPr>
             </w:pPr>
+            <w:r>
+              <w:rPr>
+                <w:rStyle w:val="SubtleEmphasis"/>
+              </w:rPr>
+              <w:t>Aprobación del Documento</w:t>
+            </w:r>
           </w:p>
         </w:tc>
         <w:tc>
@@ -1089,7 +1106,11 @@
             <w:tcW w:w="803" w:type="pct"/>
             <w:shd w:val="clear" w:color="auto" w:fill="EDEDED"/>
           </w:tcPr>
-          <w:p/>
+          <w:p>
+            <w:r>
+              <w:t>27/11/2022</w:t>
+            </w:r>
+          </w:p>
         </w:tc>
       </w:tr>
     </w:tbl>
@@ -1596,8 +1617,8 @@
       </w:tblPr>
       <w:tblGrid>
         <w:gridCol w:w="4085"/>
-        <w:gridCol w:w="2653"/>
-        <w:gridCol w:w="2100"/>
+        <w:gridCol w:w="2294"/>
+        <w:gridCol w:w="2459"/>
       </w:tblGrid>
       <w:tr>
         <w:tc>
@@ -1640,7 +1661,7 @@
         </w:tc>
         <w:tc>
           <w:tcPr>
-            <w:tcW w:w="0" w:type="auto"/>
+            <w:tcW w:w="2294" w:type="dxa"/>
             <w:tcBorders>
               <w:bottom w:val="single" w:sz="4" w:space="0" w:color="A5A5A5"/>
             </w:tcBorders>
@@ -1676,7 +1697,7 @@
         </w:tc>
         <w:tc>
           <w:tcPr>
-            <w:tcW w:w="0" w:type="auto"/>
+            <w:tcW w:w="2459" w:type="dxa"/>
             <w:tcBorders>
               <w:bottom w:val="single" w:sz="4" w:space="0" w:color="A5A5A5"/>
             </w:tcBorders>
@@ -1754,7 +1775,7 @@
         </w:tc>
         <w:tc>
           <w:tcPr>
-            <w:tcW w:w="0" w:type="auto"/>
+            <w:tcW w:w="2294" w:type="dxa"/>
             <w:shd w:val="clear" w:color="auto" w:fill="FDA9A9"/>
             <w:vAlign w:val="center"/>
           </w:tcPr>
@@ -1782,7 +1803,7 @@
         </w:tc>
         <w:tc>
           <w:tcPr>
-            <w:tcW w:w="0" w:type="auto"/>
+            <w:tcW w:w="2459" w:type="dxa"/>
             <w:shd w:val="clear" w:color="auto" w:fill="FDA9A9"/>
             <w:vAlign w:val="center"/>
           </w:tcPr>
@@ -1863,7 +1884,7 @@
         </w:tc>
         <w:tc>
           <w:tcPr>
-            <w:tcW w:w="0" w:type="auto"/>
+            <w:tcW w:w="2294" w:type="dxa"/>
             <w:shd w:val="clear" w:color="auto" w:fill="FFF2CC" w:themeFill="accent4" w:themeFillTint="33"/>
             <w:vAlign w:val="center"/>
           </w:tcPr>
@@ -1891,7 +1912,7 @@
         </w:tc>
         <w:tc>
           <w:tcPr>
-            <w:tcW w:w="0" w:type="auto"/>
+            <w:tcW w:w="2459" w:type="dxa"/>
             <w:shd w:val="clear" w:color="auto" w:fill="FFF2CC" w:themeFill="accent4" w:themeFillTint="33"/>
             <w:vAlign w:val="center"/>
           </w:tcPr>
@@ -1905,6 +1926,54 @@
                 <w:lang w:val="es-ES" w:eastAsia="es-VE"/>
               </w:rPr>
             </w:pPr>
+            <w:r>
+              <w:rPr>
+                <w:rFonts w:eastAsia="Times New Roman" w:cs="Arial"/>
+                <w:color w:val="000000"/>
+                <w:lang w:val="es-ES" w:eastAsia="es-VE"/>
+              </w:rPr>
+              <w:t>Juan Antonio Mena</w:t>
+            </w:r>
+          </w:p>
+          <w:p>
+            <w:pPr>
+              <w:spacing w:after="0" w:line="240" w:lineRule="auto"/>
+              <w:jc w:val="center"/>
+              <w:rPr>
+                <w:rFonts w:eastAsia="Times New Roman" w:cs="Arial"/>
+                <w:color w:val="000000"/>
+                <w:lang w:val="es-ES" w:eastAsia="es-VE"/>
+              </w:rPr>
+            </w:pPr>
+            <w:r>
+              <w:rPr>
+                <w:rFonts w:eastAsia="Times New Roman" w:cs="Arial"/>
+                <w:bCs/>
+                <w:color w:val="000000"/>
+                <w:lang w:eastAsia="es-VE"/>
+              </w:rPr>
+              <w:t>(</w:t>
+            </w:r>
+            <w:proofErr w:type="spellStart"/>
+            <w:r>
+              <w:rPr>
+                <w:rFonts w:eastAsia="Times New Roman" w:cs="Arial"/>
+                <w:bCs/>
+                <w:color w:val="000000"/>
+                <w:lang w:eastAsia="es-VE"/>
+              </w:rPr>
+              <w:t>Jose</w:t>
+            </w:r>
+            <w:proofErr w:type="spellEnd"/>
+            <w:r>
+              <w:rPr>
+                <w:rFonts w:eastAsia="Times New Roman" w:cs="Arial"/>
+                <w:bCs/>
+                <w:color w:val="000000"/>
+                <w:lang w:eastAsia="es-VE"/>
+              </w:rPr>
+              <w:t xml:space="preserve"> María García)</w:t>
+            </w:r>
           </w:p>
         </w:tc>
       </w:tr>
@@ -1951,7 +2020,7 @@
         </w:tc>
         <w:tc>
           <w:tcPr>
-            <w:tcW w:w="0" w:type="auto"/>
+            <w:tcW w:w="2294" w:type="dxa"/>
             <w:shd w:val="clear" w:color="auto" w:fill="FFF2CC" w:themeFill="accent4" w:themeFillTint="33"/>
             <w:vAlign w:val="center"/>
           </w:tcPr>
@@ -1979,7 +2048,7 @@
         </w:tc>
         <w:tc>
           <w:tcPr>
-            <w:tcW w:w="0" w:type="auto"/>
+            <w:tcW w:w="2459" w:type="dxa"/>
             <w:shd w:val="clear" w:color="auto" w:fill="FFF2CC" w:themeFill="accent4" w:themeFillTint="33"/>
             <w:vAlign w:val="center"/>
           </w:tcPr>
@@ -1993,6 +2062,54 @@
                 <w:lang w:eastAsia="es-VE"/>
               </w:rPr>
             </w:pPr>
+            <w:r>
+              <w:rPr>
+                <w:rFonts w:eastAsia="Times New Roman" w:cs="Arial"/>
+                <w:color w:val="000000"/>
+                <w:lang w:eastAsia="es-VE"/>
+              </w:rPr>
+              <w:t>Eloy Moreno</w:t>
+            </w:r>
+          </w:p>
+          <w:p>
+            <w:pPr>
+              <w:spacing w:after="0" w:line="240" w:lineRule="auto"/>
+              <w:jc w:val="center"/>
+              <w:rPr>
+                <w:rFonts w:eastAsia="Times New Roman" w:cs="Arial"/>
+                <w:color w:val="000000"/>
+                <w:lang w:eastAsia="es-VE"/>
+              </w:rPr>
+            </w:pPr>
+            <w:r>
+              <w:rPr>
+                <w:rFonts w:eastAsia="Times New Roman" w:cs="Arial"/>
+                <w:bCs/>
+                <w:color w:val="000000"/>
+                <w:lang w:eastAsia="es-VE"/>
+              </w:rPr>
+              <w:t>(</w:t>
+            </w:r>
+            <w:proofErr w:type="spellStart"/>
+            <w:r>
+              <w:rPr>
+                <w:rFonts w:eastAsia="Times New Roman" w:cs="Arial"/>
+                <w:bCs/>
+                <w:color w:val="000000"/>
+                <w:lang w:eastAsia="es-VE"/>
+              </w:rPr>
+              <w:t>Jose</w:t>
+            </w:r>
+            <w:proofErr w:type="spellEnd"/>
+            <w:r>
+              <w:rPr>
+                <w:rFonts w:eastAsia="Times New Roman" w:cs="Arial"/>
+                <w:bCs/>
+                <w:color w:val="000000"/>
+                <w:lang w:eastAsia="es-VE"/>
+              </w:rPr>
+              <w:t xml:space="preserve"> María García)</w:t>
+            </w:r>
           </w:p>
         </w:tc>
       </w:tr>
@@ -2039,7 +2156,7 @@
         </w:tc>
         <w:tc>
           <w:tcPr>
-            <w:tcW w:w="0" w:type="auto"/>
+            <w:tcW w:w="2294" w:type="dxa"/>
             <w:shd w:val="clear" w:color="auto" w:fill="FFF2CC" w:themeFill="accent4" w:themeFillTint="33"/>
             <w:vAlign w:val="center"/>
           </w:tcPr>
@@ -2067,7 +2184,7 @@
         </w:tc>
         <w:tc>
           <w:tcPr>
-            <w:tcW w:w="0" w:type="auto"/>
+            <w:tcW w:w="2459" w:type="dxa"/>
             <w:shd w:val="clear" w:color="auto" w:fill="FFF2CC" w:themeFill="accent4" w:themeFillTint="33"/>
             <w:vAlign w:val="center"/>
           </w:tcPr>
@@ -2082,6 +2199,56 @@
                 <w:lang w:eastAsia="es-VE"/>
               </w:rPr>
             </w:pPr>
+            <w:r>
+              <w:rPr>
+                <w:rFonts w:eastAsia="Times New Roman" w:cs="Arial"/>
+                <w:bCs/>
+                <w:color w:val="000000"/>
+                <w:lang w:eastAsia="es-VE"/>
+              </w:rPr>
+              <w:t>Diego Jesús Díaz</w:t>
+            </w:r>
+          </w:p>
+          <w:p>
+            <w:pPr>
+              <w:spacing w:after="0" w:line="240" w:lineRule="auto"/>
+              <w:jc w:val="center"/>
+              <w:rPr>
+                <w:rFonts w:eastAsia="Times New Roman" w:cs="Arial"/>
+                <w:bCs/>
+                <w:color w:val="000000"/>
+                <w:lang w:eastAsia="es-VE"/>
+              </w:rPr>
+            </w:pPr>
+            <w:r>
+              <w:rPr>
+                <w:rFonts w:eastAsia="Times New Roman" w:cs="Arial"/>
+                <w:bCs/>
+                <w:color w:val="000000"/>
+                <w:lang w:eastAsia="es-VE"/>
+              </w:rPr>
+              <w:t>(</w:t>
+            </w:r>
+            <w:proofErr w:type="spellStart"/>
+            <w:r>
+              <w:rPr>
+                <w:rFonts w:eastAsia="Times New Roman" w:cs="Arial"/>
+                <w:bCs/>
+                <w:color w:val="000000"/>
+                <w:lang w:eastAsia="es-VE"/>
+              </w:rPr>
+              <w:t>Jose</w:t>
+            </w:r>
+            <w:proofErr w:type="spellEnd"/>
+            <w:r>
+              <w:rPr>
+                <w:rFonts w:eastAsia="Times New Roman" w:cs="Arial"/>
+                <w:bCs/>
+                <w:color w:val="000000"/>
+                <w:lang w:eastAsia="es-VE"/>
+              </w:rPr>
+              <w:t xml:space="preserve"> María García)</w:t>
+            </w:r>
           </w:p>
         </w:tc>
       </w:tr>
@@ -2139,7 +2306,7 @@
         </w:tc>
         <w:tc>
           <w:tcPr>
-            <w:tcW w:w="0" w:type="auto"/>
+            <w:tcW w:w="2294" w:type="dxa"/>
             <w:shd w:val="clear" w:color="auto" w:fill="D9E2F3" w:themeFill="accent1" w:themeFillTint="33"/>
             <w:vAlign w:val="center"/>
           </w:tcPr>
@@ -2167,7 +2334,7 @@
         </w:tc>
         <w:tc>
           <w:tcPr>
-            <w:tcW w:w="0" w:type="auto"/>
+            <w:tcW w:w="2459" w:type="dxa"/>
             <w:shd w:val="clear" w:color="auto" w:fill="D9E2F3" w:themeFill="accent1" w:themeFillTint="33"/>
             <w:vAlign w:val="center"/>
           </w:tcPr>
@@ -2237,7 +2404,7 @@
         </w:tc>
         <w:tc>
           <w:tcPr>
-            <w:tcW w:w="0" w:type="auto"/>
+            <w:tcW w:w="2294" w:type="dxa"/>
             <w:shd w:val="clear" w:color="auto" w:fill="D9E2F3" w:themeFill="accent1" w:themeFillTint="33"/>
             <w:vAlign w:val="center"/>
           </w:tcPr>
@@ -2265,7 +2432,7 @@
         </w:tc>
         <w:tc>
           <w:tcPr>
-            <w:tcW w:w="0" w:type="auto"/>
+            <w:tcW w:w="2459" w:type="dxa"/>
             <w:shd w:val="clear" w:color="auto" w:fill="D9E2F3" w:themeFill="accent1" w:themeFillTint="33"/>
             <w:vAlign w:val="center"/>
           </w:tcPr>
@@ -2335,7 +2502,7 @@
         </w:tc>
         <w:tc>
           <w:tcPr>
-            <w:tcW w:w="0" w:type="auto"/>
+            <w:tcW w:w="2294" w:type="dxa"/>
             <w:shd w:val="clear" w:color="auto" w:fill="D9E2F3" w:themeFill="accent1" w:themeFillTint="33"/>
             <w:vAlign w:val="center"/>
           </w:tcPr>
@@ -2363,7 +2530,7 @@
         </w:tc>
         <w:tc>
           <w:tcPr>
-            <w:tcW w:w="0" w:type="auto"/>
+            <w:tcW w:w="2459" w:type="dxa"/>
             <w:shd w:val="clear" w:color="auto" w:fill="D9E2F3" w:themeFill="accent1" w:themeFillTint="33"/>
             <w:vAlign w:val="center"/>
           </w:tcPr>
@@ -2441,7 +2608,7 @@
         </w:tc>
         <w:tc>
           <w:tcPr>
-            <w:tcW w:w="0" w:type="auto"/>
+            <w:tcW w:w="2294" w:type="dxa"/>
             <w:shd w:val="clear" w:color="auto" w:fill="D9E2F3" w:themeFill="accent1" w:themeFillTint="33"/>
             <w:vAlign w:val="center"/>
           </w:tcPr>
@@ -2469,7 +2636,7 @@
         </w:tc>
         <w:tc>
           <w:tcPr>
-            <w:tcW w:w="0" w:type="auto"/>
+            <w:tcW w:w="2459" w:type="dxa"/>
             <w:shd w:val="clear" w:color="auto" w:fill="D9E2F3" w:themeFill="accent1" w:themeFillTint="33"/>
             <w:vAlign w:val="center"/>
           </w:tcPr>
@@ -2535,7 +2702,7 @@
         </w:tc>
         <w:tc>
           <w:tcPr>
-            <w:tcW w:w="0" w:type="auto"/>
+            <w:tcW w:w="2294" w:type="dxa"/>
             <w:shd w:val="clear" w:color="auto" w:fill="D9E2F3" w:themeFill="accent1" w:themeFillTint="33"/>
             <w:vAlign w:val="center"/>
           </w:tcPr>
@@ -2563,7 +2730,7 @@
         </w:tc>
         <w:tc>
           <w:tcPr>
-            <w:tcW w:w="0" w:type="auto"/>
+            <w:tcW w:w="2459" w:type="dxa"/>
             <w:shd w:val="clear" w:color="auto" w:fill="D9E2F3" w:themeFill="accent1" w:themeFillTint="33"/>
             <w:vAlign w:val="center"/>
           </w:tcPr>
@@ -2633,7 +2800,7 @@
         </w:tc>
         <w:tc>
           <w:tcPr>
-            <w:tcW w:w="0" w:type="auto"/>
+            <w:tcW w:w="2294" w:type="dxa"/>
             <w:shd w:val="clear" w:color="auto" w:fill="D9E2F3" w:themeFill="accent1" w:themeFillTint="33"/>
             <w:vAlign w:val="center"/>
           </w:tcPr>
@@ -2661,7 +2828,7 @@
         </w:tc>
         <w:tc>
           <w:tcPr>
-            <w:tcW w:w="0" w:type="auto"/>
+            <w:tcW w:w="2459" w:type="dxa"/>
             <w:shd w:val="clear" w:color="auto" w:fill="D9E2F3" w:themeFill="accent1" w:themeFillTint="33"/>
             <w:vAlign w:val="center"/>
           </w:tcPr>
@@ -2729,7 +2896,7 @@
         </w:tc>
         <w:tc>
           <w:tcPr>
-            <w:tcW w:w="0" w:type="auto"/>
+            <w:tcW w:w="2294" w:type="dxa"/>
             <w:shd w:val="clear" w:color="auto" w:fill="D9E2F3" w:themeFill="accent1" w:themeFillTint="33"/>
             <w:vAlign w:val="center"/>
           </w:tcPr>
@@ -2757,7 +2924,7 @@
         </w:tc>
         <w:tc>
           <w:tcPr>
-            <w:tcW w:w="0" w:type="auto"/>
+            <w:tcW w:w="2459" w:type="dxa"/>
             <w:shd w:val="clear" w:color="auto" w:fill="D9E2F3" w:themeFill="accent1" w:themeFillTint="33"/>
             <w:vAlign w:val="center"/>
           </w:tcPr>
@@ -2825,7 +2992,7 @@
         </w:tc>
         <w:tc>
           <w:tcPr>
-            <w:tcW w:w="0" w:type="auto"/>
+            <w:tcW w:w="2294" w:type="dxa"/>
             <w:shd w:val="clear" w:color="auto" w:fill="D9E2F3" w:themeFill="accent1" w:themeFillTint="33"/>
             <w:vAlign w:val="center"/>
           </w:tcPr>
@@ -2853,7 +3020,7 @@
         </w:tc>
         <w:tc>
           <w:tcPr>
-            <w:tcW w:w="0" w:type="auto"/>
+            <w:tcW w:w="2459" w:type="dxa"/>
             <w:shd w:val="clear" w:color="auto" w:fill="D9E2F3" w:themeFill="accent1" w:themeFillTint="33"/>
             <w:vAlign w:val="center"/>
           </w:tcPr>
@@ -2931,7 +3098,7 @@
         </w:tc>
         <w:tc>
           <w:tcPr>
-            <w:tcW w:w="0" w:type="auto"/>
+            <w:tcW w:w="2294" w:type="dxa"/>
             <w:shd w:val="clear" w:color="auto" w:fill="D9E2F3" w:themeFill="accent1" w:themeFillTint="33"/>
             <w:vAlign w:val="center"/>
           </w:tcPr>
@@ -2959,7 +3126,7 @@
         </w:tc>
         <w:tc>
           <w:tcPr>
-            <w:tcW w:w="0" w:type="auto"/>
+            <w:tcW w:w="2459" w:type="dxa"/>
             <w:shd w:val="clear" w:color="auto" w:fill="D9E2F3" w:themeFill="accent1" w:themeFillTint="33"/>
             <w:vAlign w:val="center"/>
           </w:tcPr>
@@ -3432,7 +3599,7 @@
                 <w:color w:val="000000"/>
                 <w:lang w:eastAsia="es-VE"/>
               </w:rPr>
-              <w:t>0</w:t>
+              <w:t>66</w:t>
             </w:r>
           </w:p>
         </w:tc>
@@ -3481,6 +3648,15 @@
                 <w:lang w:eastAsia="es-VE"/>
               </w:rPr>
             </w:pPr>
+            <w:r>
+              <w:rPr>
+                <w:rFonts w:eastAsia="Times New Roman" w:cs="Arial"/>
+                <w:bCs/>
+                <w:color w:val="000000"/>
+                <w:lang w:eastAsia="es-VE"/>
+              </w:rPr>
+              <w:t>171</w:t>
+            </w:r>
           </w:p>
         </w:tc>
       </w:tr>
@@ -3602,7 +3778,7 @@
                 <w:color w:val="000000"/>
                 <w:lang w:eastAsia="es-VE"/>
               </w:rPr>
-              <w:t>0</w:t>
+              <w:t>55</w:t>
             </w:r>
           </w:p>
         </w:tc>
@@ -3649,6 +3825,15 @@
                 <w:lang w:eastAsia="es-VE"/>
               </w:rPr>
             </w:pPr>
+            <w:r>
+              <w:rPr>
+                <w:rFonts w:eastAsia="Times New Roman" w:cs="Arial"/>
+                <w:bCs/>
+                <w:color w:val="000000"/>
+                <w:lang w:eastAsia="es-VE"/>
+              </w:rPr>
+              <w:t>85</w:t>
+            </w:r>
           </w:p>
         </w:tc>
       </w:tr>
@@ -3745,7 +3930,7 @@
                 <w:color w:val="000000"/>
                 <w:lang w:eastAsia="es-VE"/>
               </w:rPr>
-              <w:t>0</w:t>
+              <w:t>99</w:t>
             </w:r>
           </w:p>
         </w:tc>
@@ -3794,6 +3979,15 @@
                 <w:lang w:eastAsia="es-VE"/>
               </w:rPr>
             </w:pPr>
+            <w:r>
+              <w:rPr>
+                <w:rFonts w:eastAsia="Times New Roman" w:cs="Arial"/>
+                <w:bCs/>
+                <w:color w:val="000000"/>
+                <w:lang w:eastAsia="es-VE"/>
+              </w:rPr>
+              <w:t>174</w:t>
+            </w:r>
           </w:p>
         </w:tc>
       </w:tr>
@@ -3889,7 +4083,7 @@
                 <w:color w:val="000000"/>
                 <w:lang w:eastAsia="es-VE"/>
               </w:rPr>
-              <w:t>0</w:t>
+              <w:t>110</w:t>
             </w:r>
           </w:p>
         </w:tc>
@@ -3936,6 +4130,15 @@
                 <w:lang w:eastAsia="es-VE"/>
               </w:rPr>
             </w:pPr>
+            <w:r>
+              <w:rPr>
+                <w:rFonts w:eastAsia="Times New Roman" w:cs="Arial"/>
+                <w:bCs/>
+                <w:color w:val="000000"/>
+                <w:lang w:eastAsia="es-VE"/>
+              </w:rPr>
+              <w:t>155</w:t>
+            </w:r>
           </w:p>
         </w:tc>
       </w:tr>
@@ -4098,7 +4301,7 @@
                 <w:color w:val="000000"/>
                 <w:lang w:eastAsia="es-VE"/>
               </w:rPr>
-              <w:t>0</w:t>
+              <w:t>62.5</w:t>
             </w:r>
           </w:p>
         </w:tc>
@@ -4147,6 +4350,15 @@
                 <w:lang w:eastAsia="es-VE"/>
               </w:rPr>
             </w:pPr>
+            <w:r>
+              <w:rPr>
+                <w:rFonts w:eastAsia="Times New Roman" w:cs="Arial"/>
+                <w:bCs/>
+                <w:color w:val="000000"/>
+                <w:lang w:eastAsia="es-VE"/>
+              </w:rPr>
+              <w:t>137.5</w:t>
+            </w:r>
           </w:p>
         </w:tc>
       </w:tr>
@@ -12809,19 +13021,12 @@
 </file>
 
 <file path=customXml/item1.xml><?xml version="1.0" encoding="utf-8"?>
-<?mso-contentType ?>
-<FormTemplates xmlns="http://schemas.microsoft.com/sharepoint/v3/contenttype/forms">
-  <Display>DocumentLibraryForm</Display>
-  <Edit>DocumentLibraryForm</Edit>
-  <New>DocumentLibraryForm</New>
-</FormTemplates>
+<p:properties xmlns:p="http://schemas.microsoft.com/office/2006/metadata/properties" xmlns:xsi="http://www.w3.org/2001/XMLSchema-instance" xmlns:pc="http://schemas.microsoft.com/office/infopath/2007/PartnerControls">
+  <documentManagement/>
+</p:properties>
 </file>
 
 <file path=customXml/item2.xml><?xml version="1.0" encoding="utf-8"?>
-<b:Sources xmlns:b="http://schemas.openxmlformats.org/officeDocument/2006/bibliography" xmlns="http://schemas.openxmlformats.org/officeDocument/2006/bibliography" SelectedStyle="\APA.XSL" StyleName="APA"/>
-</file>
-
-<file path=customXml/item3.xml><?xml version="1.0" encoding="utf-8"?>
 <ct:contentTypeSchema xmlns:ct="http://schemas.microsoft.com/office/2006/metadata/contentType" xmlns:ma="http://schemas.microsoft.com/office/2006/metadata/properties/metaAttributes" ct:_="" ma:_="" ma:contentTypeName="Documento" ma:contentTypeID="0x0101003C0A2D6CE532BF449905C3D0218DEE5B" ma:contentTypeVersion="10" ma:contentTypeDescription="Crear nuevo documento." ma:contentTypeScope="" ma:versionID="c12dfb7ce5d5c14d9a5dcfa019990f10">
   <xsd:schema xmlns:xsd="http://www.w3.org/2001/XMLSchema" xmlns:xs="http://www.w3.org/2001/XMLSchema" xmlns:p="http://schemas.microsoft.com/office/2006/metadata/properties" xmlns:ns3="b56000f1-d2b9-4e0c-9d8e-dd0f1117859c" targetNamespace="http://schemas.microsoft.com/office/2006/metadata/properties" ma:root="true" ma:fieldsID="aba827ecd8256b24b8e391be9be5d901" ns3:_="">
     <xsd:import namespace="b56000f1-d2b9-4e0c-9d8e-dd0f1117859c"/>
@@ -13005,29 +13210,29 @@
 </ct:contentTypeSchema>
 </file>
 
+<file path=customXml/item3.xml><?xml version="1.0" encoding="utf-8"?>
+<b:Sources xmlns:b="http://schemas.openxmlformats.org/officeDocument/2006/bibliography" xmlns="http://schemas.openxmlformats.org/officeDocument/2006/bibliography" SelectedStyle="\APA.XSL" StyleName="APA"/>
+</file>
+
 <file path=customXml/item4.xml><?xml version="1.0" encoding="utf-8"?>
-<p:properties xmlns:p="http://schemas.microsoft.com/office/2006/metadata/properties" xmlns:xsi="http://www.w3.org/2001/XMLSchema-instance" xmlns:pc="http://schemas.microsoft.com/office/infopath/2007/PartnerControls">
-  <documentManagement/>
-</p:properties>
+<?mso-contentType ?>
+<FormTemplates xmlns="http://schemas.microsoft.com/sharepoint/v3/contenttype/forms">
+  <Display>DocumentLibraryForm</Display>
+  <Edit>DocumentLibraryForm</Edit>
+  <New>DocumentLibraryForm</New>
+</FormTemplates>
 </file>
 
 <file path=customXml/itemProps1.xml><?xml version="1.0" encoding="utf-8"?>
-<ds:datastoreItem xmlns:ds="http://schemas.openxmlformats.org/officeDocument/2006/customXml" ds:itemID="{874732F2-D611-4D32-92B8-65C31EBD0262}">
+<ds:datastoreItem xmlns:ds="http://schemas.openxmlformats.org/officeDocument/2006/customXml" ds:itemID="{09FD9BE0-BA75-4C7F-AFEE-F1A0FE375640}">
   <ds:schemaRefs>
-    <ds:schemaRef ds:uri="http://schemas.microsoft.com/sharepoint/v3/contenttype/forms"/>
+    <ds:schemaRef ds:uri="http://schemas.microsoft.com/office/2006/metadata/properties"/>
+    <ds:schemaRef ds:uri="http://schemas.microsoft.com/office/infopath/2007/PartnerControls"/>
   </ds:schemaRefs>
 </ds:datastoreItem>
 </file>
 
 <file path=customXml/itemProps2.xml><?xml version="1.0" encoding="utf-8"?>
-<ds:datastoreItem xmlns:ds="http://schemas.openxmlformats.org/officeDocument/2006/customXml" ds:itemID="{85798565-9D83-4852-9D4A-B8F0F2BD5F4D}">
-  <ds:schemaRefs>
-    <ds:schemaRef ds:uri="http://schemas.openxmlformats.org/officeDocument/2006/bibliography"/>
-  </ds:schemaRefs>
-</ds:datastoreItem>
-</file>
-
-<file path=customXml/itemProps3.xml><?xml version="1.0" encoding="utf-8"?>
 <ds:datastoreItem xmlns:ds="http://schemas.openxmlformats.org/officeDocument/2006/customXml" ds:itemID="{043E82AD-98B1-443D-B78F-F4304C6D17F3}">
   <ds:schemaRefs>
     <ds:schemaRef ds:uri="http://schemas.microsoft.com/office/2006/metadata/contentType"/>
@@ -13045,11 +13250,18 @@
 </ds:datastoreItem>
 </file>
 
+<file path=customXml/itemProps3.xml><?xml version="1.0" encoding="utf-8"?>
+<ds:datastoreItem xmlns:ds="http://schemas.openxmlformats.org/officeDocument/2006/customXml" ds:itemID="{85798565-9D83-4852-9D4A-B8F0F2BD5F4D}">
+  <ds:schemaRefs>
+    <ds:schemaRef ds:uri="http://schemas.openxmlformats.org/officeDocument/2006/bibliography"/>
+  </ds:schemaRefs>
+</ds:datastoreItem>
+</file>
+
 <file path=customXml/itemProps4.xml><?xml version="1.0" encoding="utf-8"?>
-<ds:datastoreItem xmlns:ds="http://schemas.openxmlformats.org/officeDocument/2006/customXml" ds:itemID="{09FD9BE0-BA75-4C7F-AFEE-F1A0FE375640}">
+<ds:datastoreItem xmlns:ds="http://schemas.openxmlformats.org/officeDocument/2006/customXml" ds:itemID="{874732F2-D611-4D32-92B8-65C31EBD0262}">
   <ds:schemaRefs>
-    <ds:schemaRef ds:uri="http://schemas.microsoft.com/office/2006/metadata/properties"/>
-    <ds:schemaRef ds:uri="http://schemas.microsoft.com/office/infopath/2007/PartnerControls"/>
+    <ds:schemaRef ds:uri="http://schemas.microsoft.com/sharepoint/v3/contenttype/forms"/>
   </ds:schemaRefs>
 </ds:datastoreItem>
 </file>
</xml_diff>